<commit_message>
ON DELETE SET NULL ON UPDATE CASCADE,
</commit_message>
<xml_diff>
--- a/Submission 2/ReportUML.docx
+++ b/Submission 2/ReportUML.docx
@@ -1874,8 +1874,6 @@
           <w:lang w:val="pt-PT"/>
         </w:rPr>
       </w:pPr>
-      <w:bookmarkStart w:id="0" w:name="_GoBack"/>
-      <w:bookmarkEnd w:id="0"/>
     </w:p>
     <w:p>
       <w:pPr>
@@ -6649,6 +6647,7 @@
         <w:jc w:val="both"/>
         <w:rPr>
           <w:rFonts w:ascii="Tahoma" w:eastAsia="Yu Gothic" w:hAnsi="Tahoma" w:cs="Tahoma"/>
+          <w:u w:val="single"/>
         </w:rPr>
       </w:pPr>
       <w:r>
@@ -6679,8 +6678,28 @@
         <w:rPr>
           <w:rFonts w:ascii="Tahoma" w:eastAsia="Yu Gothic" w:hAnsi="Tahoma" w:cs="Tahoma"/>
         </w:rPr>
-        <w:t xml:space="preserve"> também chaves estrangeiras para garantir a integridade referencial.</w:t>
-      </w:r>
+        <w:t xml:space="preserve"> também chaves estrangeiras para garantir a integridade referencial</w:t>
+      </w:r>
+      <w:r>
+        <w:rPr>
+          <w:rFonts w:ascii="Tahoma" w:eastAsia="Yu Gothic" w:hAnsi="Tahoma" w:cs="Tahoma"/>
+        </w:rPr>
+        <w:t xml:space="preserve">, no modo </w:t>
+      </w:r>
+      <w:r>
+        <w:rPr>
+          <w:rFonts w:ascii="Tahoma" w:eastAsia="Yu Gothic" w:hAnsi="Tahoma" w:cs="Tahoma"/>
+        </w:rPr>
+        <w:t>ON DELETE SET NULL ON UPDATE CASCADE</w:t>
+      </w:r>
+      <w:r>
+        <w:rPr>
+          <w:rFonts w:ascii="Tahoma" w:eastAsia="Yu Gothic" w:hAnsi="Tahoma" w:cs="Tahoma"/>
+        </w:rPr>
+        <w:t>.</w:t>
+      </w:r>
+      <w:bookmarkStart w:id="0" w:name="_GoBack"/>
+      <w:bookmarkEnd w:id="0"/>
     </w:p>
     <w:p>
       <w:pPr>
@@ -11793,7 +11812,7 @@
 </file>
 
 <file path=customXml/itemProps2.xml><?xml version="1.0" encoding="utf-8"?>
-<ds:datastoreItem xmlns:ds="http://schemas.openxmlformats.org/officeDocument/2006/customXml" ds:itemID="{E13CB81D-08C7-49A3-AC68-E6EC2B1DC25C}">
+<ds:datastoreItem xmlns:ds="http://schemas.openxmlformats.org/officeDocument/2006/customXml" ds:itemID="{69B6CF01-08FF-4478-96CC-72590485A739}">
   <ds:schemaRefs>
     <ds:schemaRef ds:uri="http://schemas.openxmlformats.org/officeDocument/2006/bibliography"/>
   </ds:schemaRefs>

</xml_diff>